<commit_message>
added resume no. to each record
</commit_message>
<xml_diff>
--- a/ResumeBuilder/outputs/resumes/Shashank Shashishekhar Reddy.docx
+++ b/ResumeBuilder/outputs/resumes/Shashank Shashishekhar Reddy.docx
@@ -21,7 +21,7 @@
         <w:jc w:val="center"/>
       </w:pPr>
       <w:r>
-        <w:t>San Jose, California | 5108927191 | shashankshashishekharreddy@gmail.com</w:t>
+        <w:t>San Jose, CA | 5108927191 | shashankshashishekharreddy@gmail.com</w:t>
       </w:r>
       <w:r>
         <w:t xml:space="preserve"> | </w:t>
@@ -126,7 +126,9 @@
           <w:b w:val="0"/>
           <w:sz w:val="22"/>
         </w:rPr>
-        <w:t>• Built and optimized ETL pipelines using Apache Airflow and Apache Spark, integrating real-time data streaming with Apache Kafka and automating ETL tasks with AWS Lambda</w:t>
+        <w:t>• Built and optimized ETL pipelines using Apache Airflow and Apache Spark, integrating real-time data streaming with</w:t>
+        <w:br/>
+        <w:t>Apache Kafka and automating ETL tasks with AWS Lambda</w:t>
       </w:r>
     </w:p>
     <w:p>
@@ -139,7 +141,9 @@
           <w:b w:val="0"/>
           <w:sz w:val="22"/>
         </w:rPr>
-        <w:t>• Applied machine learning models for sales predictions, leveraging metrics like ad interaction and conversion rates, and integrated data quality checks for data integrity across ingestion, transformation, and storage</w:t>
+        <w:t>• Applied machine learning models for sales predictions, leveraging metrics like ad interaction and conversion rates, and</w:t>
+        <w:br/>
+        <w:t>integrated data quality checks for data integrity across ingestion, transformation, and storage</w:t>
       </w:r>
     </w:p>
     <w:p>
@@ -152,7 +156,9 @@
           <w:b w:val="0"/>
           <w:sz w:val="22"/>
         </w:rPr>
-        <w:t>• Developed scalable data transformation and enrichment processes with schema validation, error handling, and unit testing of individual pipeline components</w:t>
+        <w:t>• Developed scalable data transformation and enrichment processes with schema validation, error handling, and unit</w:t>
+        <w:br/>
+        <w:t>testing of individual pipeline components</w:t>
       </w:r>
     </w:p>
     <w:p>
@@ -165,7 +171,9 @@
           <w:b w:val="0"/>
           <w:sz w:val="22"/>
         </w:rPr>
-        <w:t>• Created data workflows for internal modeling and delivered actionable insights for clients like ING Bank Australia, Itau Bank Brazil, Pandora UK, and Heineken Africa</w:t>
+        <w:t>• Created data workflows for internal modeling and delivered actionable insights for clients like ING Bank Australia, Itau</w:t>
+        <w:br/>
+        <w:t>Bank Brazil, Pandora UK, and Heineken Africa</w:t>
       </w:r>
     </w:p>
     <w:p>
@@ -233,7 +241,7 @@
                 <w:b/>
                 <w:sz w:val="22"/>
               </w:rPr>
-              <w:t>Data Engineer | The Sparks Foundation</w:t>
+              <w:t>Data Engineer | Sparks Foundation</w:t>
             </w:r>
           </w:p>
         </w:tc>
@@ -267,7 +275,9 @@
           <w:b w:val="0"/>
           <w:sz w:val="22"/>
         </w:rPr>
-        <w:t>• Engineered ETL pipelines using Apache Airflow to handle large-scale integration of NOAA and NASA datasets, improving efficiency by 25% through parallel processing and error-handling mechanisms for fault tolerance</w:t>
+        <w:t>• Engineered ETL pipelines using Apache Airflow to handle large-scale integration of NOAA and NASA datasets,</w:t>
+        <w:br/>
+        <w:t>improving efficiency by 25% through parallel processing and error-handling mechanisms for fault tolerance</w:t>
       </w:r>
     </w:p>
     <w:p>
@@ -293,7 +303,9 @@
           <w:b w:val="0"/>
           <w:sz w:val="22"/>
         </w:rPr>
-        <w:t>• Collaborated with cross-functional teams to optimize PostgreSQL and MySQL database performance, resulting in a 30% reduction in data retrieval times and a 20% reduction in processing time</w:t>
+        <w:t>• Collaborated with cross-functional teams to optimize PostgreSQL and MySQL database performance, resulting in a</w:t>
+        <w:br/>
+        <w:t>reduction in data retrieval times and a 20% reduction in processing time</w:t>
       </w:r>
     </w:p>
     <w:p>
@@ -306,7 +318,9 @@
           <w:b w:val="0"/>
           <w:sz w:val="22"/>
         </w:rPr>
-        <w:t>• Developed real-time dashboards and visualizations, providing insights for stakeholders, including the implementation of a Star Schema to analyze NOAA Climate Data</w:t>
+        <w:t>• Developed real-time dashboards and visualizations, providing insights for stakeholders, including the implementation of</w:t>
+        <w:br/>
+        <w:t>a Star Schema to analyze NOAA Climate Data</w:t>
       </w:r>
     </w:p>
     <w:p>
@@ -319,7 +333,9 @@
           <w:b w:val="0"/>
           <w:sz w:val="22"/>
         </w:rPr>
-        <w:t>• Applied AI models for predictive analytics to forecast extreme weather events and developed a recommendation system for NASA Earth Observation Data using collaborative filtering and neural networks</w:t>
+        <w:t>• Applied AI models for predictive analytics to forecast extreme weather events and developed a recommendation</w:t>
+        <w:br/>
+        <w:t>system for NASA Earth Observation Data using collaborative filtering and neural networks</w:t>
       </w:r>
     </w:p>
     <w:p>
@@ -332,7 +348,9 @@
           <w:b w:val="0"/>
           <w:sz w:val="22"/>
         </w:rPr>
-        <w:t>• Designed CI/CD pipelines using Jenkins and GitLab CI to automate ETL processes, including automated unit tests, Dockerized deployment of Apache Beam jobs, and continuous monitoring via CloudWatch</w:t>
+        <w:t>• Designed CI/CD pipelines using Jenkins and GitLab CI to automate ETL processes, including automated unit tests,</w:t>
+        <w:br/>
+        <w:t>Dockerized deployment of Apache Beam jobs, and continuous monitoring via CloudWatch</w:t>
       </w:r>
     </w:p>
     <w:p>
@@ -361,7 +379,7 @@
           <w:b w:val="0"/>
           <w:sz w:val="22"/>
         </w:rPr>
-        <w:t>Python | SQL/NoSQL | Java | R | C | C++ | Bash | JavaScript | Scikit-learn | Keras | PyTorch | Delta Lake | Apache Iceberg | MLOps | AWS | S3 | Redshift | RDS | GCP | Azure | Snowflake | BigQuery | Databricks | dbt | Apache Hadoop | HDFS | Hive | Sqoop | HBase | MySQL | PostgreSQL | MongoDB | Elastisearch | Apache Airflow | Kafka | Spark | PySpark | Terraform | Docker | Kubernetes | Jenkins | Prometheus | Grafana | Presto | Flume | Dask | CI/CD Pipelines | Azure Blob Storage | GraphQL | Power BI</w:t>
+        <w:t>Python | PySpark | Airflow | Kafka | C++ | Java | JavaScript | API Design and Integration | Data Warehousing | AWS | Azure | GCP | SQL/NoSQL | PostgreSQL | MongoDB | Elastisearch | Spark | Hadoop | Bash | PyTorch | Scikit-learn | Keras | Delta Lake | MLOps | Big Data Tools | BigQuery | Snowflake | dbt | HDFS | Hive | Sqoop | Hbase | Terraform | Docker | Kubernetes | Jenkins | Prometheus | Grafana | Presto | Flume | Dask | CI/CD Pipelines | Power BI | GraphQL</w:t>
       </w:r>
     </w:p>
     <w:p>
@@ -443,7 +461,9 @@
           <w:b w:val="0"/>
           <w:sz w:val="22"/>
         </w:rPr>
-        <w:t>• Built scalable data pipelines to analyze booking and clickstream data for a cab service, ingesting data into Hadoop HDFS and AWS RDS via Sqoop, increasing throughput by 15%</w:t>
+        <w:t>• Built scalable data pipelines to analyze booking and clickstream data for a cab service, ingesting data into Hadoop</w:t>
+        <w:br/>
+        <w:t>HDFS and AWS RDS via Sqoop, increasing throughput by 15%</w:t>
       </w:r>
     </w:p>
     <w:tbl>
@@ -509,7 +529,9 @@
           <w:b w:val="0"/>
           <w:sz w:val="22"/>
         </w:rPr>
-        <w:t>• Designed an ETL process to move transactional data from MySQL RDS to Amazon Redshift and performed data analysis to optimize ATM refill processes, reducing refilling costs by 20%</w:t>
+        <w:t>• Designed an ETL process to move transactional data from MySQL RDS to Amazon Redshift and performed data</w:t>
+        <w:br/>
+        <w:t>analysis to optimize ATM refill processes, reducing refilling costs by 20%</w:t>
       </w:r>
     </w:p>
     <w:p>
@@ -622,7 +644,7 @@
                 <w:rFonts w:ascii="Times New Roman" w:hAnsi="Times New Roman"/>
                 <w:sz w:val="22"/>
               </w:rPr>
-              <w:t>Aug 2020 - Sep 2021</w:t>
+              <w:t>Oct 2020 - Sep 2021</w:t>
             </w:r>
           </w:p>
         </w:tc>
@@ -672,7 +694,7 @@
                 <w:rFonts w:ascii="Times New Roman" w:hAnsi="Times New Roman"/>
                 <w:sz w:val="22"/>
               </w:rPr>
-              <w:t>Aug 2016 - Aug 2020</w:t>
+              <w:t>Aug 2016 - Jul 2020</w:t>
             </w:r>
           </w:p>
         </w:tc>

</xml_diff>